<commit_message>
Script Aula 35 - Implementando cálculo do Delta de Saída - Adicionado anotações no DOCX
</commit_message>
<xml_diff>
--- a/Anotações - Cálculo de Erros e Pesos.docx
+++ b/Anotações - Cálculo de Erros e Pesos.docx
@@ -35,6 +35,7 @@
       <w:r>
         <w:t xml:space="preserve">Quanto maior a quantidade de entradas, maior o tempo de processamento de entradas e saídas, por conta disto, segundo o professor do curso da </w:t>
       </w:r>
+      <w:proofErr w:type="spellStart"/>
       <w:r>
         <w:rPr>
           <w:i/>
@@ -42,6 +43,7 @@
         </w:rPr>
         <w:t>Udemy</w:t>
       </w:r>
+      <w:proofErr w:type="spellEnd"/>
       <w:r>
         <w:t>, estes sistemas são executados em servidores especializados para isto. Por exemplo, dada 50 entradas, será avaliada todas suas saídas e valores da camada oculta.</w:t>
       </w:r>
@@ -140,11 +142,40 @@
       </w:r>
     </w:p>
     <w:p>
-      <w:r>
-        <w:t xml:space="preserve">Ex: Resposta Correta = 1, Resultado = 0,5. Eu queria chegar no 1 e eu adquiri 0,5 então o cáculo do erro é ( 1 – 0,5 ) = 0,5. </w:t>
-      </w:r>
-      <w:r>
-        <w:t>Se o que eu adquiri for negativo, ele é colocado como positivo na hora da subtração (Abs).</w:t>
+      <w:proofErr w:type="spellStart"/>
+      <w:r>
+        <w:t>Ex</w:t>
+      </w:r>
+      <w:proofErr w:type="spellEnd"/>
+      <w:r>
+        <w:t xml:space="preserve">: Resposta Correta = 1, Resultado = 0,5. Eu queria chegar no 1 e eu adquiri 0,5 então o </w:t>
+      </w:r>
+      <w:proofErr w:type="spellStart"/>
+      <w:r>
+        <w:t>cáculo</w:t>
+      </w:r>
+      <w:proofErr w:type="spellEnd"/>
+      <w:r>
+        <w:t xml:space="preserve"> do erro é </w:t>
+      </w:r>
+      <w:proofErr w:type="gramStart"/>
+      <w:r>
+        <w:t>( 1</w:t>
+      </w:r>
+      <w:proofErr w:type="gramEnd"/>
+      <w:r>
+        <w:t xml:space="preserve"> – 0,5 ) = 0,5. </w:t>
+      </w:r>
+      <w:r>
+        <w:t>Se o que eu adquiri for negativo, ele é colocado como positivo na hora da subtração (</w:t>
+      </w:r>
+      <w:proofErr w:type="spellStart"/>
+      <w:r>
+        <w:t>Abs</w:t>
+      </w:r>
+      <w:proofErr w:type="spellEnd"/>
+      <w:r>
+        <w:t>).</w:t>
       </w:r>
     </w:p>
     <w:p>
@@ -172,6 +203,7 @@
       <w:r>
         <w:t xml:space="preserve"> (Processo de </w:t>
       </w:r>
+      <w:proofErr w:type="spellStart"/>
       <w:r>
         <w:rPr>
           <w:i/>
@@ -180,6 +212,7 @@
         </w:rPr>
         <w:t>Backpropagation</w:t>
       </w:r>
+      <w:proofErr w:type="spellEnd"/>
       <w:r>
         <w:t>).</w:t>
       </w:r>
@@ -252,13 +285,31 @@
     </w:p>
     <w:p/>
     <w:p>
+      <w:proofErr w:type="spellStart"/>
       <w:r>
         <w:rPr>
           <w:i/>
           <w:iCs/>
         </w:rPr>
-        <w:t>Cost Function</w:t>
-      </w:r>
+        <w:t>Cost</w:t>
+      </w:r>
+      <w:proofErr w:type="spellEnd"/>
+      <w:r>
+        <w:rPr>
+          <w:i/>
+          <w:iCs/>
+        </w:rPr>
+        <w:t xml:space="preserve"> </w:t>
+      </w:r>
+      <w:proofErr w:type="spellStart"/>
+      <w:r>
+        <w:rPr>
+          <w:i/>
+          <w:iCs/>
+        </w:rPr>
+        <w:t>Function</w:t>
+      </w:r>
+      <w:proofErr w:type="spellEnd"/>
       <w:r>
         <w:t xml:space="preserve"> – É a função d</w:t>
       </w:r>
@@ -293,13 +344,31 @@
       <w:r>
         <w:t>Gradiente (</w:t>
       </w:r>
+      <w:proofErr w:type="spellStart"/>
       <w:r>
         <w:rPr>
           <w:i/>
           <w:iCs/>
         </w:rPr>
-        <w:t>gradient descent</w:t>
-      </w:r>
+        <w:t>gradient</w:t>
+      </w:r>
+      <w:proofErr w:type="spellEnd"/>
+      <w:r>
+        <w:rPr>
+          <w:i/>
+          <w:iCs/>
+        </w:rPr>
+        <w:t xml:space="preserve"> </w:t>
+      </w:r>
+      <w:proofErr w:type="spellStart"/>
+      <w:r>
+        <w:rPr>
+          <w:i/>
+          <w:iCs/>
+        </w:rPr>
+        <w:t>descent</w:t>
+      </w:r>
+      <w:proofErr w:type="spellEnd"/>
       <w:r>
         <w:t>)</w:t>
       </w:r>
@@ -336,6 +405,7 @@
           <w:numId w:val="1"/>
         </w:numPr>
       </w:pPr>
+      <w:proofErr w:type="spellStart"/>
       <w:r>
         <w:rPr>
           <w:i/>
@@ -343,6 +413,7 @@
         </w:rPr>
         <w:t>BackPropagation</w:t>
       </w:r>
+      <w:proofErr w:type="spellEnd"/>
     </w:p>
     <w:p>
       <w:pPr>
@@ -386,48 +457,91 @@
       </w:r>
     </w:p>
     <w:p>
-      <w:r>
-        <w:t>Gradiente</w:t>
-      </w:r>
-    </w:p>
-    <w:p>
-      <w:pPr>
+      <w:pPr>
+        <w:spacing w:before="240"/>
         <w:rPr>
           <w:b/>
           <w:bCs/>
         </w:rPr>
       </w:pPr>
       <w:r>
-        <w:t xml:space="preserve">A </w:t>
-      </w:r>
-      <w:r>
-        <w:t>finalidade</w:t>
-      </w:r>
-      <w:r>
-        <w:t xml:space="preserve"> é </w:t>
-      </w:r>
-      <w:r>
-        <w:t>encontrar a combinação de pesos que o erro é o menor possível</w:t>
-      </w:r>
-      <w:r>
-        <w:t xml:space="preserve">. Gradiente é calculado para saber </w:t>
-      </w:r>
-      <w:r>
         <w:rPr>
           <w:b/>
           <w:bCs/>
         </w:rPr>
-        <w:t>quanto ajustar os pesos</w:t>
+        <w:t>Gradiente</w:t>
       </w:r>
       <w:r>
         <w:rPr>
           <w:b/>
           <w:bCs/>
         </w:rPr>
+        <w:t xml:space="preserve"> (</w:t>
+      </w:r>
+      <w:r>
+        <w:rPr>
+          <w:b/>
+          <w:bCs/>
+          <w:i/>
+          <w:iCs/>
+        </w:rPr>
+        <w:t xml:space="preserve">gradiente </w:t>
+      </w:r>
+      <w:proofErr w:type="spellStart"/>
+      <w:r>
+        <w:rPr>
+          <w:b/>
+          <w:bCs/>
+          <w:i/>
+          <w:iCs/>
+        </w:rPr>
+        <w:t>descent</w:t>
+      </w:r>
+      <w:proofErr w:type="spellEnd"/>
+      <w:r>
+        <w:rPr>
+          <w:b/>
+          <w:bCs/>
+        </w:rPr>
+        <w:t>)</w:t>
+      </w:r>
+    </w:p>
+    <w:p>
+      <w:pPr>
+        <w:rPr>
+          <w:b/>
+          <w:bCs/>
+        </w:rPr>
+      </w:pPr>
+      <w:r>
+        <w:t xml:space="preserve">A </w:t>
+      </w:r>
+      <w:r>
+        <w:t>finalidade</w:t>
+      </w:r>
+      <w:r>
+        <w:t xml:space="preserve"> é </w:t>
+      </w:r>
+      <w:r>
+        <w:t>encontrar a combinação de pesos que o erro é o menor possível</w:t>
+      </w:r>
+      <w:r>
+        <w:t xml:space="preserve">. Gradiente é calculado para saber </w:t>
+      </w:r>
+      <w:r>
+        <w:rPr>
+          <w:b/>
+          <w:bCs/>
+        </w:rPr>
+        <w:t>quanto ajustar os pesos</w:t>
+      </w:r>
+      <w:r>
+        <w:rPr>
+          <w:b/>
+          <w:bCs/>
+        </w:rPr>
         <w:t>.</w:t>
       </w:r>
-      <w:bookmarkStart w:id="0" w:name="_GoBack"/>
-      <w:bookmarkEnd w:id="0"/>
     </w:p>
     <w:p>
       <w:pPr>
@@ -485,7 +599,15 @@
         <w:t>- Fazer todas as combinações possíveis. Porém nada viável atualmente, por conta do grande tempo que vai ser levado para encontrar uma combinação de peso com o menor erro possível.</w:t>
       </w:r>
       <w:r>
-        <w:t xml:space="preserve"> Apesar dele trazer resultados mais corretos.</w:t>
+        <w:t xml:space="preserve"> Apesar </w:t>
+      </w:r>
+      <w:proofErr w:type="gramStart"/>
+      <w:r>
+        <w:t>dele</w:t>
+      </w:r>
+      <w:proofErr w:type="gramEnd"/>
+      <w:r>
+        <w:t xml:space="preserve"> trazer resultados mais corretos.</w:t>
       </w:r>
     </w:p>
     <w:p/>
@@ -496,13 +618,31 @@
           <w:iCs/>
         </w:rPr>
       </w:pPr>
+      <w:proofErr w:type="spellStart"/>
       <w:r>
         <w:rPr>
           <w:i/>
           <w:iCs/>
         </w:rPr>
-        <w:t>Simmulated Anealing</w:t>
-      </w:r>
+        <w:t>Simmulated</w:t>
+      </w:r>
+      <w:proofErr w:type="spellEnd"/>
+      <w:r>
+        <w:rPr>
+          <w:i/>
+          <w:iCs/>
+        </w:rPr>
+        <w:t xml:space="preserve"> </w:t>
+      </w:r>
+      <w:proofErr w:type="spellStart"/>
+      <w:r>
+        <w:rPr>
+          <w:i/>
+          <w:iCs/>
+        </w:rPr>
+        <w:t>Anealing</w:t>
+      </w:r>
+      <w:proofErr w:type="spellEnd"/>
     </w:p>
     <w:p>
       <w:r>
@@ -516,6 +656,126 @@
       <w:r>
         <w:t xml:space="preserve"> Muito conhecido na área de inteligência artificial.</w:t>
       </w:r>
+    </w:p>
+    <w:p/>
+    <w:p/>
+    <w:p>
+      <w:pPr>
+        <w:rPr>
+          <w:b/>
+          <w:bCs/>
+        </w:rPr>
+      </w:pPr>
+      <w:r>
+        <w:rPr>
+          <w:b/>
+          <w:bCs/>
+        </w:rPr>
+        <w:t xml:space="preserve">Cálculo do </w:t>
+      </w:r>
+      <w:r>
+        <w:rPr>
+          <w:b/>
+          <w:bCs/>
+        </w:rPr>
+        <w:t>Delta</w:t>
+      </w:r>
+      <w:r>
+        <w:rPr>
+          <w:b/>
+          <w:bCs/>
+        </w:rPr>
+        <w:t xml:space="preserve"> </w:t>
+      </w:r>
+      <w:r>
+        <w:rPr>
+          <w:b/>
+          <w:bCs/>
+        </w:rPr>
+        <w:t xml:space="preserve">da Saída </w:t>
+      </w:r>
+      <w:r>
+        <w:rPr>
+          <w:b/>
+          <w:bCs/>
+        </w:rPr>
+        <w:t>– Aula 33</w:t>
+      </w:r>
+    </w:p>
+    <w:p>
+      <w:r>
+        <w:t>Lembrando que a etapa: Gradiente, Derivada e Cálculo do Delta são etapas praticamente juntas.</w:t>
+      </w:r>
+    </w:p>
+    <w:p>
+      <w:r>
+        <w:t>Partindo o valor do delta, podemos fazer o cálculo do gradiente.</w:t>
+      </w:r>
+    </w:p>
+    <w:p/>
+    <w:p>
+      <w:r>
+        <w:t>O cálculo do parâmetro Delta ocorre:</w:t>
+      </w:r>
+    </w:p>
+    <w:p>
+      <w:r>
+        <w:t>Função de Ativação -&gt; Calcula a derivada da função -&gt; Calculo do Parâmetro do Delta -&gt; Cálculo do Gradiente</w:t>
+      </w:r>
+    </w:p>
+    <w:p/>
+    <w:p>
+      <w:r>
+        <w:t>Para fazer seu cálculo, devemos fazer o cálculo do Delta da camada de saída e depois Delta da camada Oculta</w:t>
+      </w:r>
+      <w:r>
+        <w:t>.</w:t>
+      </w:r>
+    </w:p>
+    <w:p/>
+    <w:p>
+      <w:r>
+        <w:t>O Delta de saída é:</w:t>
+      </w:r>
+    </w:p>
+    <w:p>
+      <w:proofErr w:type="spellStart"/>
+      <w:r>
+        <w:t>DeltaSaída</w:t>
+      </w:r>
+      <w:proofErr w:type="spellEnd"/>
+      <w:r>
+        <w:t xml:space="preserve"> = Erro * Derivada</w:t>
+      </w:r>
+      <w:r>
+        <w:t xml:space="preserve"> </w:t>
+      </w:r>
+      <w:r>
+        <w:t xml:space="preserve">de </w:t>
+      </w:r>
+      <w:r>
+        <w:t>Sigmoide</w:t>
+      </w:r>
+    </w:p>
+    <w:p/>
+    <w:p>
+      <w:pPr>
+        <w:rPr>
+          <w:b/>
+          <w:bCs/>
+        </w:rPr>
+      </w:pPr>
+      <w:r>
+        <w:rPr>
+          <w:b/>
+          <w:bCs/>
+        </w:rPr>
+        <w:t>Cálculo do Delta da Camada Oculta – Aula 35</w:t>
+      </w:r>
+    </w:p>
+    <w:p>
+      <w:bookmarkStart w:id="0" w:name="_GoBack"/>
+      <w:bookmarkEnd w:id="0"/>
     </w:p>
     <w:sectPr>
       <w:pgSz w:w="11906" w:h="16838"/>

</xml_diff>

<commit_message>
Implementação rede Multicamada IX e X - Colocado o atributo np.array na lista de entradas e saídas (Algo que esqueci da última vez)
</commit_message>
<xml_diff>
--- a/Anotações - Cálculo de Erros e Pesos.docx
+++ b/Anotações - Cálculo de Erros e Pesos.docx
@@ -35,6 +35,7 @@
       <w:r>
         <w:t xml:space="preserve">Quanto maior a quantidade de entradas, maior o tempo de processamento de entradas e saídas, por conta disto, segundo o professor do curso da </w:t>
       </w:r>
+      <w:proofErr w:type="spellStart"/>
       <w:r>
         <w:rPr>
           <w:i/>
@@ -42,6 +43,7 @@
         </w:rPr>
         <w:t>Udemy</w:t>
       </w:r>
+      <w:proofErr w:type="spellEnd"/>
       <w:r>
         <w:t>, estes sistemas são executados em servidores especializados para isto. Por exemplo, dada 50 entradas, será avaliada todas suas saídas e valores da camada oculta.</w:t>
       </w:r>
@@ -140,11 +142,40 @@
       </w:r>
     </w:p>
     <w:p>
-      <w:r>
-        <w:t xml:space="preserve">Ex: Resposta Correta = 1, Resultado = 0,5. Eu queria chegar no 1 e eu adquiri 0,5 então o cáculo do erro é ( 1 – 0,5 ) = 0,5. </w:t>
-      </w:r>
-      <w:r>
-        <w:t>Se o que eu adquiri for negativo, ele é colocado como positivo na hora da subtração (Abs).</w:t>
+      <w:proofErr w:type="spellStart"/>
+      <w:r>
+        <w:t>Ex</w:t>
+      </w:r>
+      <w:proofErr w:type="spellEnd"/>
+      <w:r>
+        <w:t xml:space="preserve">: Resposta Correta = 1, Resultado = 0,5. Eu queria chegar no 1 e eu adquiri 0,5 então o </w:t>
+      </w:r>
+      <w:proofErr w:type="spellStart"/>
+      <w:r>
+        <w:t>cáculo</w:t>
+      </w:r>
+      <w:proofErr w:type="spellEnd"/>
+      <w:r>
+        <w:t xml:space="preserve"> do erro é </w:t>
+      </w:r>
+      <w:proofErr w:type="gramStart"/>
+      <w:r>
+        <w:t>( 1</w:t>
+      </w:r>
+      <w:proofErr w:type="gramEnd"/>
+      <w:r>
+        <w:t xml:space="preserve"> – 0,5 ) = 0,5. </w:t>
+      </w:r>
+      <w:r>
+        <w:t>Se o que eu adquiri for negativo, ele é colocado como positivo na hora da subtração (</w:t>
+      </w:r>
+      <w:proofErr w:type="spellStart"/>
+      <w:r>
+        <w:t>Abs</w:t>
+      </w:r>
+      <w:proofErr w:type="spellEnd"/>
+      <w:r>
+        <w:t>).</w:t>
       </w:r>
     </w:p>
     <w:p>
@@ -172,6 +203,7 @@
       <w:r>
         <w:t xml:space="preserve"> (Processo de </w:t>
       </w:r>
+      <w:proofErr w:type="spellStart"/>
       <w:r>
         <w:rPr>
           <w:i/>
@@ -180,6 +212,7 @@
         </w:rPr>
         <w:t>Backpropagation</w:t>
       </w:r>
+      <w:proofErr w:type="spellEnd"/>
       <w:r>
         <w:t>).</w:t>
       </w:r>
@@ -252,13 +285,31 @@
     </w:p>
     <w:p/>
     <w:p>
+      <w:proofErr w:type="spellStart"/>
       <w:r>
         <w:rPr>
           <w:i/>
           <w:iCs/>
         </w:rPr>
-        <w:t>Cost Function</w:t>
-      </w:r>
+        <w:t>Cost</w:t>
+      </w:r>
+      <w:proofErr w:type="spellEnd"/>
+      <w:r>
+        <w:rPr>
+          <w:i/>
+          <w:iCs/>
+        </w:rPr>
+        <w:t xml:space="preserve"> </w:t>
+      </w:r>
+      <w:proofErr w:type="spellStart"/>
+      <w:r>
+        <w:rPr>
+          <w:i/>
+          <w:iCs/>
+        </w:rPr>
+        <w:t>Function</w:t>
+      </w:r>
+      <w:proofErr w:type="spellEnd"/>
       <w:r>
         <w:t xml:space="preserve"> – É a função d</w:t>
       </w:r>
@@ -293,13 +344,31 @@
       <w:r>
         <w:t>Gradiente (</w:t>
       </w:r>
+      <w:proofErr w:type="spellStart"/>
       <w:r>
         <w:rPr>
           <w:i/>
           <w:iCs/>
         </w:rPr>
-        <w:t>gradient descent</w:t>
-      </w:r>
+        <w:t>gradient</w:t>
+      </w:r>
+      <w:proofErr w:type="spellEnd"/>
+      <w:r>
+        <w:rPr>
+          <w:i/>
+          <w:iCs/>
+        </w:rPr>
+        <w:t xml:space="preserve"> </w:t>
+      </w:r>
+      <w:proofErr w:type="spellStart"/>
+      <w:r>
+        <w:rPr>
+          <w:i/>
+          <w:iCs/>
+        </w:rPr>
+        <w:t>descent</w:t>
+      </w:r>
+      <w:proofErr w:type="spellEnd"/>
       <w:r>
         <w:t>)</w:t>
       </w:r>
@@ -336,6 +405,7 @@
           <w:numId w:val="1"/>
         </w:numPr>
       </w:pPr>
+      <w:proofErr w:type="spellStart"/>
       <w:r>
         <w:rPr>
           <w:i/>
@@ -343,6 +413,7 @@
         </w:rPr>
         <w:t>BackPropagation</w:t>
       </w:r>
+      <w:proofErr w:type="spellEnd"/>
     </w:p>
     <w:p>
       <w:pPr>
@@ -414,8 +485,19 @@
           <w:i/>
           <w:iCs/>
         </w:rPr>
-        <w:t>gradiente descent</w:t>
-      </w:r>
+        <w:t xml:space="preserve">gradiente </w:t>
+      </w:r>
+      <w:proofErr w:type="spellStart"/>
+      <w:r>
+        <w:rPr>
+          <w:b/>
+          <w:bCs/>
+          <w:i/>
+          <w:iCs/>
+        </w:rPr>
+        <w:t>descent</w:t>
+      </w:r>
+      <w:proofErr w:type="spellEnd"/>
       <w:r>
         <w:rPr>
           <w:b/>
@@ -517,7 +599,15 @@
         <w:t>- Fazer todas as combinações possíveis. Porém nada viável atualmente, por conta do grande tempo que vai ser levado para encontrar uma combinação de peso com o menor erro possível.</w:t>
       </w:r>
       <w:r>
-        <w:t xml:space="preserve"> Apesar dele trazer resultados mais corretos.</w:t>
+        <w:t xml:space="preserve"> Apesar </w:t>
+      </w:r>
+      <w:proofErr w:type="gramStart"/>
+      <w:r>
+        <w:t>dele</w:t>
+      </w:r>
+      <w:proofErr w:type="gramEnd"/>
+      <w:r>
+        <w:t xml:space="preserve"> trazer resultados mais corretos.</w:t>
       </w:r>
     </w:p>
     <w:p/>
@@ -528,13 +618,31 @@
           <w:iCs/>
         </w:rPr>
       </w:pPr>
+      <w:proofErr w:type="spellStart"/>
       <w:r>
         <w:rPr>
           <w:i/>
           <w:iCs/>
         </w:rPr>
-        <w:t>Simmulated Anealing</w:t>
-      </w:r>
+        <w:t>Simmulated</w:t>
+      </w:r>
+      <w:proofErr w:type="spellEnd"/>
+      <w:r>
+        <w:rPr>
+          <w:i/>
+          <w:iCs/>
+        </w:rPr>
+        <w:t xml:space="preserve"> </w:t>
+      </w:r>
+      <w:proofErr w:type="spellStart"/>
+      <w:r>
+        <w:rPr>
+          <w:i/>
+          <w:iCs/>
+        </w:rPr>
+        <w:t>Anealing</w:t>
+      </w:r>
+      <w:proofErr w:type="spellEnd"/>
     </w:p>
     <w:p>
       <w:r>
@@ -561,7 +669,15 @@
     </w:p>
     <w:p>
       <w:r>
-        <w:t>Derivada = Y * ( 1 – Y )</w:t>
+        <w:t xml:space="preserve">Derivada = Y * </w:t>
+      </w:r>
+      <w:proofErr w:type="gramStart"/>
+      <w:r>
+        <w:t>( 1</w:t>
+      </w:r>
+      <w:proofErr w:type="gramEnd"/>
+      <w:r>
+        <w:t xml:space="preserve"> – Y )</w:t>
       </w:r>
     </w:p>
     <w:p/>
@@ -626,7 +742,15 @@
     </w:p>
     <w:p>
       <w:r>
-        <w:t>Função de Ativação -&gt; Calcula a derivada da função -&gt; Calculo do Parâmetro do Delta -&gt; Cálculo do Gradiente</w:t>
+        <w:t xml:space="preserve">Função de Ativação -&gt; Calcula a derivada da função -&gt; </w:t>
+      </w:r>
+      <w:proofErr w:type="spellStart"/>
+      <w:r>
+        <w:t>Calculo</w:t>
+      </w:r>
+      <w:proofErr w:type="spellEnd"/>
+      <w:r>
+        <w:t xml:space="preserve"> do Parâmetro do Delta -&gt; Cálculo do Gradiente</w:t>
       </w:r>
     </w:p>
     <w:p>
@@ -643,8 +767,13 @@
       </w:r>
     </w:p>
     <w:p>
-      <w:r>
-        <w:t>DeltaSaída = Erro * Derivada</w:t>
+      <w:proofErr w:type="spellStart"/>
+      <w:r>
+        <w:t>DeltaSaída</w:t>
+      </w:r>
+      <w:proofErr w:type="spellEnd"/>
+      <w:r>
+        <w:t xml:space="preserve"> = Erro * Derivada</w:t>
       </w:r>
       <w:r>
         <w:t xml:space="preserve"> </w:t>
@@ -738,9 +867,19 @@
       </w:r>
     </w:p>
     <w:p>
-      <w:r>
-        <w:t>DeltaEscondida = Derivada de Sigmoide * peso * DeltaSaída</w:t>
-      </w:r>
+      <w:proofErr w:type="spellStart"/>
+      <w:r>
+        <w:t>DeltaEscondida</w:t>
+      </w:r>
+      <w:proofErr w:type="spellEnd"/>
+      <w:r>
+        <w:t xml:space="preserve"> = Derivada de Sigmoide * peso * </w:t>
+      </w:r>
+      <w:proofErr w:type="spellStart"/>
+      <w:r>
+        <w:t>DeltaSaída</w:t>
+      </w:r>
+      <w:proofErr w:type="spellEnd"/>
     </w:p>
     <w:p>
       <w:pPr>
@@ -794,6 +933,7 @@
           <w:bCs/>
         </w:rPr>
       </w:pPr>
+      <w:proofErr w:type="spellStart"/>
       <w:r>
         <w:rPr>
           <w:b/>
@@ -803,6 +943,7 @@
         </w:rPr>
         <w:t>Backpropagation</w:t>
       </w:r>
+      <w:proofErr w:type="spellEnd"/>
       <w:r>
         <w:rPr>
           <w:b/>
@@ -819,13 +960,12 @@
         </w:rPr>
         <w:t>– Aula 37</w:t>
       </w:r>
-      <w:bookmarkStart w:id="0" w:name="_GoBack"/>
-      <w:bookmarkEnd w:id="0"/>
     </w:p>
     <w:p>
       <w:r>
         <w:t xml:space="preserve">Retro propagação, propagar a atualização dos pesos da camada de saída para todas as outras camadas que seguem a rede neural. A fórmula para </w:t>
       </w:r>
+      <w:proofErr w:type="spellStart"/>
       <w:r>
         <w:rPr>
           <w:i/>
@@ -833,6 +973,7 @@
         </w:rPr>
         <w:t>backpropagation</w:t>
       </w:r>
+      <w:proofErr w:type="spellEnd"/>
       <w:r>
         <w:t xml:space="preserve"> é:</w:t>
       </w:r>
@@ -883,13 +1024,23 @@
         </w:rPr>
         <w:t xml:space="preserve">O parâmetro da </w:t>
       </w:r>
+      <w:proofErr w:type="spellStart"/>
       <w:r>
         <w:rPr>
           <w:i/>
           <w:iCs/>
           <w:highlight w:val="cyan"/>
         </w:rPr>
-        <w:t>learning rate</w:t>
+        <w:t>learning</w:t>
+      </w:r>
+      <w:proofErr w:type="spellEnd"/>
+      <w:r>
+        <w:rPr>
+          <w:i/>
+          <w:iCs/>
+          <w:highlight w:val="cyan"/>
+        </w:rPr>
+        <w:t xml:space="preserve"> rate</w:t>
       </w:r>
       <w:r>
         <w:rPr>
@@ -925,7 +1076,15 @@
         </w:numPr>
       </w:pPr>
       <w:r>
-        <w:t>Se o valor for Alto: A convergência é rápida mas pode perder o mínimo global</w:t>
+        <w:t xml:space="preserve">Se o valor for Alto: A convergência é </w:t>
+      </w:r>
+      <w:proofErr w:type="gramStart"/>
+      <w:r>
+        <w:t>rápida</w:t>
+      </w:r>
+      <w:proofErr w:type="gramEnd"/>
+      <w:r>
+        <w:t xml:space="preserve"> mas pode perder o mínimo global</w:t>
       </w:r>
     </w:p>
     <w:p>
@@ -937,7 +1096,15 @@
         </w:numPr>
       </w:pPr>
       <w:r>
-        <w:t>Se o valor for Baixo: Será mais lento mas a chance de chegar no mínimo global é maior</w:t>
+        <w:t xml:space="preserve">Se o valor for Baixo: Será mais </w:t>
+      </w:r>
+      <w:proofErr w:type="gramStart"/>
+      <w:r>
+        <w:t>lento</w:t>
+      </w:r>
+      <w:proofErr w:type="gramEnd"/>
+      <w:r>
+        <w:t xml:space="preserve"> mas a chance de chegar no mínimo global é maior</w:t>
       </w:r>
     </w:p>
     <w:p>
@@ -1061,6 +1228,52 @@
       <w:r>
         <w:t>Pode evitar mínimos locais</w:t>
       </w:r>
+    </w:p>
+    <w:p/>
+    <w:p/>
+    <w:p>
+      <w:bookmarkStart w:id="0" w:name="_GoBack"/>
+      <w:r>
+        <w:rPr>
+          <w:noProof/>
+        </w:rPr>
+        <w:drawing>
+          <wp:inline distT="0" distB="0" distL="0" distR="0" wp14:anchorId="3D7DCCA1" wp14:editId="044C1EAF">
+            <wp:extent cx="5400040" cy="3379470"/>
+            <wp:effectExtent l="0" t="0" r="0" b="0"/>
+            <wp:docPr id="7" name="Imagem 7"/>
+            <wp:cNvGraphicFramePr>
+              <a:graphicFrameLocks xmlns:a="http://schemas.openxmlformats.org/drawingml/2006/main" noChangeAspect="1"/>
+            </wp:cNvGraphicFramePr>
+            <a:graphic xmlns:a="http://schemas.openxmlformats.org/drawingml/2006/main">
+              <a:graphicData uri="http://schemas.openxmlformats.org/drawingml/2006/picture">
+                <pic:pic xmlns:pic="http://schemas.openxmlformats.org/drawingml/2006/picture">
+                  <pic:nvPicPr>
+                    <pic:cNvPr id="1" name=""/>
+                    <pic:cNvPicPr/>
+                  </pic:nvPicPr>
+                  <pic:blipFill>
+                    <a:blip r:embed="rId11"/>
+                    <a:stretch>
+                      <a:fillRect/>
+                    </a:stretch>
+                  </pic:blipFill>
+                  <pic:spPr>
+                    <a:xfrm>
+                      <a:off x="0" y="0"/>
+                      <a:ext cx="5400040" cy="3379470"/>
+                    </a:xfrm>
+                    <a:prstGeom prst="rect">
+                      <a:avLst/>
+                    </a:prstGeom>
+                  </pic:spPr>
+                </pic:pic>
+              </a:graphicData>
+            </a:graphic>
+          </wp:inline>
+        </w:drawing>
+      </w:r>
+      <w:bookmarkEnd w:id="0"/>
     </w:p>
     <w:sectPr>
       <w:pgSz w:w="11906" w:h="16838"/>

</xml_diff>

<commit_message>
Adicionado anotações sobre Bias (Viés em português) e explicações breves sobre Deep Learning
</commit_message>
<xml_diff>
--- a/Anotações - Cálculo de Erros e Pesos.docx
+++ b/Anotações - Cálculo de Erros e Pesos.docx
@@ -35,7 +35,6 @@
       <w:r>
         <w:t xml:space="preserve">Quanto maior a quantidade de entradas, maior o tempo de processamento de entradas e saídas, por conta disto, segundo o professor do curso da </w:t>
       </w:r>
-      <w:proofErr w:type="spellStart"/>
       <w:r>
         <w:rPr>
           <w:i/>
@@ -43,7 +42,6 @@
         </w:rPr>
         <w:t>Udemy</w:t>
       </w:r>
-      <w:proofErr w:type="spellEnd"/>
       <w:r>
         <w:t>, estes sistemas são executados em servidores especializados para isto. Por exemplo, dada 50 entradas, será avaliada todas suas saídas e valores da camada oculta.</w:t>
       </w:r>
@@ -142,40 +140,11 @@
       </w:r>
     </w:p>
     <w:p>
-      <w:proofErr w:type="spellStart"/>
-      <w:r>
-        <w:t>Ex</w:t>
-      </w:r>
-      <w:proofErr w:type="spellEnd"/>
-      <w:r>
-        <w:t xml:space="preserve">: Resposta Correta = 1, Resultado = 0,5. Eu queria chegar no 1 e eu adquiri 0,5 então o </w:t>
-      </w:r>
-      <w:proofErr w:type="spellStart"/>
-      <w:r>
-        <w:t>cáculo</w:t>
-      </w:r>
-      <w:proofErr w:type="spellEnd"/>
-      <w:r>
-        <w:t xml:space="preserve"> do erro é </w:t>
-      </w:r>
-      <w:proofErr w:type="gramStart"/>
-      <w:r>
-        <w:t>( 1</w:t>
-      </w:r>
-      <w:proofErr w:type="gramEnd"/>
-      <w:r>
-        <w:t xml:space="preserve"> – 0,5 ) = 0,5. </w:t>
-      </w:r>
-      <w:r>
-        <w:t>Se o que eu adquiri for negativo, ele é colocado como positivo na hora da subtração (</w:t>
-      </w:r>
-      <w:proofErr w:type="spellStart"/>
-      <w:r>
-        <w:t>Abs</w:t>
-      </w:r>
-      <w:proofErr w:type="spellEnd"/>
-      <w:r>
-        <w:t>).</w:t>
+      <w:r>
+        <w:t xml:space="preserve">Ex: Resposta Correta = 1, Resultado = 0,5. Eu queria chegar no 1 e eu adquiri 0,5 então o cáculo do erro é ( 1 – 0,5 ) = 0,5. </w:t>
+      </w:r>
+      <w:r>
+        <w:t>Se o que eu adquiri for negativo, ele é colocado como positivo na hora da subtração (Abs).</w:t>
       </w:r>
     </w:p>
     <w:p>
@@ -203,7 +172,6 @@
       <w:r>
         <w:t xml:space="preserve"> (Processo de </w:t>
       </w:r>
-      <w:proofErr w:type="spellStart"/>
       <w:r>
         <w:rPr>
           <w:i/>
@@ -212,7 +180,6 @@
         </w:rPr>
         <w:t>Backpropagation</w:t>
       </w:r>
-      <w:proofErr w:type="spellEnd"/>
       <w:r>
         <w:t>).</w:t>
       </w:r>
@@ -285,31 +252,13 @@
     </w:p>
     <w:p/>
     <w:p>
-      <w:proofErr w:type="spellStart"/>
       <w:r>
         <w:rPr>
           <w:i/>
           <w:iCs/>
         </w:rPr>
-        <w:t>Cost</w:t>
-      </w:r>
-      <w:proofErr w:type="spellEnd"/>
-      <w:r>
-        <w:rPr>
-          <w:i/>
-          <w:iCs/>
-        </w:rPr>
-        <w:t xml:space="preserve"> </w:t>
-      </w:r>
-      <w:proofErr w:type="spellStart"/>
-      <w:r>
-        <w:rPr>
-          <w:i/>
-          <w:iCs/>
-        </w:rPr>
-        <w:t>Function</w:t>
-      </w:r>
-      <w:proofErr w:type="spellEnd"/>
+        <w:t>Cost Function</w:t>
+      </w:r>
       <w:r>
         <w:t xml:space="preserve"> – É a função d</w:t>
       </w:r>
@@ -344,31 +293,13 @@
       <w:r>
         <w:t>Gradiente (</w:t>
       </w:r>
-      <w:proofErr w:type="spellStart"/>
       <w:r>
         <w:rPr>
           <w:i/>
           <w:iCs/>
         </w:rPr>
-        <w:t>gradient</w:t>
-      </w:r>
-      <w:proofErr w:type="spellEnd"/>
-      <w:r>
-        <w:rPr>
-          <w:i/>
-          <w:iCs/>
-        </w:rPr>
-        <w:t xml:space="preserve"> </w:t>
-      </w:r>
-      <w:proofErr w:type="spellStart"/>
-      <w:r>
-        <w:rPr>
-          <w:i/>
-          <w:iCs/>
-        </w:rPr>
-        <w:t>descent</w:t>
-      </w:r>
-      <w:proofErr w:type="spellEnd"/>
+        <w:t>gradient descent</w:t>
+      </w:r>
       <w:r>
         <w:t>)</w:t>
       </w:r>
@@ -405,7 +336,6 @@
           <w:numId w:val="1"/>
         </w:numPr>
       </w:pPr>
-      <w:proofErr w:type="spellStart"/>
       <w:r>
         <w:rPr>
           <w:i/>
@@ -413,7 +343,6 @@
         </w:rPr>
         <w:t>BackPropagation</w:t>
       </w:r>
-      <w:proofErr w:type="spellEnd"/>
     </w:p>
     <w:p>
       <w:pPr>
@@ -485,19 +414,8 @@
           <w:i/>
           <w:iCs/>
         </w:rPr>
-        <w:t xml:space="preserve">gradiente </w:t>
-      </w:r>
-      <w:proofErr w:type="spellStart"/>
-      <w:r>
-        <w:rPr>
-          <w:b/>
-          <w:bCs/>
-          <w:i/>
-          <w:iCs/>
-        </w:rPr>
-        <w:t>descent</w:t>
-      </w:r>
-      <w:proofErr w:type="spellEnd"/>
+        <w:t>gradiente descent</w:t>
+      </w:r>
       <w:r>
         <w:rPr>
           <w:b/>
@@ -599,15 +517,7 @@
         <w:t>- Fazer todas as combinações possíveis. Porém nada viável atualmente, por conta do grande tempo que vai ser levado para encontrar uma combinação de peso com o menor erro possível.</w:t>
       </w:r>
       <w:r>
-        <w:t xml:space="preserve"> Apesar </w:t>
-      </w:r>
-      <w:proofErr w:type="gramStart"/>
-      <w:r>
-        <w:t>dele</w:t>
-      </w:r>
-      <w:proofErr w:type="gramEnd"/>
-      <w:r>
-        <w:t xml:space="preserve"> trazer resultados mais corretos.</w:t>
+        <w:t xml:space="preserve"> Apesar dele trazer resultados mais corretos.</w:t>
       </w:r>
     </w:p>
     <w:p/>
@@ -618,31 +528,13 @@
           <w:iCs/>
         </w:rPr>
       </w:pPr>
-      <w:proofErr w:type="spellStart"/>
       <w:r>
         <w:rPr>
           <w:i/>
           <w:iCs/>
         </w:rPr>
-        <w:t>Simmulated</w:t>
-      </w:r>
-      <w:proofErr w:type="spellEnd"/>
-      <w:r>
-        <w:rPr>
-          <w:i/>
-          <w:iCs/>
-        </w:rPr>
-        <w:t xml:space="preserve"> </w:t>
-      </w:r>
-      <w:proofErr w:type="spellStart"/>
-      <w:r>
-        <w:rPr>
-          <w:i/>
-          <w:iCs/>
-        </w:rPr>
-        <w:t>Anealing</w:t>
-      </w:r>
-      <w:proofErr w:type="spellEnd"/>
+        <w:t>Simmulated Anealing</w:t>
+      </w:r>
     </w:p>
     <w:p>
       <w:r>
@@ -669,15 +561,7 @@
     </w:p>
     <w:p>
       <w:r>
-        <w:t xml:space="preserve">Derivada = Y * </w:t>
-      </w:r>
-      <w:proofErr w:type="gramStart"/>
-      <w:r>
-        <w:t>( 1</w:t>
-      </w:r>
-      <w:proofErr w:type="gramEnd"/>
-      <w:r>
-        <w:t xml:space="preserve"> – Y )</w:t>
+        <w:t>Derivada = Y * ( 1 – Y )</w:t>
       </w:r>
     </w:p>
     <w:p/>
@@ -742,15 +626,7 @@
     </w:p>
     <w:p>
       <w:r>
-        <w:t xml:space="preserve">Função de Ativação -&gt; Calcula a derivada da função -&gt; </w:t>
-      </w:r>
-      <w:proofErr w:type="spellStart"/>
-      <w:r>
-        <w:t>Calculo</w:t>
-      </w:r>
-      <w:proofErr w:type="spellEnd"/>
-      <w:r>
-        <w:t xml:space="preserve"> do Parâmetro do Delta -&gt; Cálculo do Gradiente</w:t>
+        <w:t>Função de Ativação -&gt; Calcula a derivada da função -&gt; Calculo do Parâmetro do Delta -&gt; Cálculo do Gradiente</w:t>
       </w:r>
     </w:p>
     <w:p>
@@ -767,13 +643,8 @@
       </w:r>
     </w:p>
     <w:p>
-      <w:proofErr w:type="spellStart"/>
-      <w:r>
-        <w:t>DeltaSaída</w:t>
-      </w:r>
-      <w:proofErr w:type="spellEnd"/>
-      <w:r>
-        <w:t xml:space="preserve"> = Erro * Derivada</w:t>
+      <w:r>
+        <w:t>DeltaSaída = Erro * Derivada</w:t>
       </w:r>
       <w:r>
         <w:t xml:space="preserve"> </w:t>
@@ -867,19 +738,9 @@
       </w:r>
     </w:p>
     <w:p>
-      <w:proofErr w:type="spellStart"/>
-      <w:r>
-        <w:t>DeltaEscondida</w:t>
-      </w:r>
-      <w:proofErr w:type="spellEnd"/>
-      <w:r>
-        <w:t xml:space="preserve"> = Derivada de Sigmoide * peso * </w:t>
-      </w:r>
-      <w:proofErr w:type="spellStart"/>
-      <w:r>
-        <w:t>DeltaSaída</w:t>
-      </w:r>
-      <w:proofErr w:type="spellEnd"/>
+      <w:r>
+        <w:t>DeltaEscondida = Derivada de Sigmoide * peso * DeltaSaída</w:t>
+      </w:r>
     </w:p>
     <w:p>
       <w:pPr>
@@ -933,7 +794,6 @@
           <w:bCs/>
         </w:rPr>
       </w:pPr>
-      <w:proofErr w:type="spellStart"/>
       <w:r>
         <w:rPr>
           <w:b/>
@@ -943,7 +803,6 @@
         </w:rPr>
         <w:t>Backpropagation</w:t>
       </w:r>
-      <w:proofErr w:type="spellEnd"/>
       <w:r>
         <w:rPr>
           <w:b/>
@@ -965,7 +824,6 @@
       <w:r>
         <w:t xml:space="preserve">Retro propagação, propagar a atualização dos pesos da camada de saída para todas as outras camadas que seguem a rede neural. A fórmula para </w:t>
       </w:r>
-      <w:proofErr w:type="spellStart"/>
       <w:r>
         <w:rPr>
           <w:i/>
@@ -973,7 +831,6 @@
         </w:rPr>
         <w:t>backpropagation</w:t>
       </w:r>
-      <w:proofErr w:type="spellEnd"/>
       <w:r>
         <w:t xml:space="preserve"> é:</w:t>
       </w:r>
@@ -1024,23 +881,13 @@
         </w:rPr>
         <w:t xml:space="preserve">O parâmetro da </w:t>
       </w:r>
-      <w:proofErr w:type="spellStart"/>
       <w:r>
         <w:rPr>
           <w:i/>
           <w:iCs/>
           <w:highlight w:val="cyan"/>
         </w:rPr>
-        <w:t>learning</w:t>
-      </w:r>
-      <w:proofErr w:type="spellEnd"/>
-      <w:r>
-        <w:rPr>
-          <w:i/>
-          <w:iCs/>
-          <w:highlight w:val="cyan"/>
-        </w:rPr>
-        <w:t xml:space="preserve"> rate</w:t>
+        <w:t>learning rate</w:t>
       </w:r>
       <w:r>
         <w:rPr>
@@ -1076,15 +923,7 @@
         </w:numPr>
       </w:pPr>
       <w:r>
-        <w:t xml:space="preserve">Se o valor for Alto: A convergência é </w:t>
-      </w:r>
-      <w:proofErr w:type="gramStart"/>
-      <w:r>
-        <w:t>rápida</w:t>
-      </w:r>
-      <w:proofErr w:type="gramEnd"/>
-      <w:r>
-        <w:t xml:space="preserve"> mas pode perder o mínimo global</w:t>
+        <w:t>Se o valor for Alto: A convergência é rápida mas pode perder o mínimo global</w:t>
       </w:r>
     </w:p>
     <w:p>
@@ -1096,15 +935,7 @@
         </w:numPr>
       </w:pPr>
       <w:r>
-        <w:t xml:space="preserve">Se o valor for Baixo: Será mais </w:t>
-      </w:r>
-      <w:proofErr w:type="gramStart"/>
-      <w:r>
-        <w:t>lento</w:t>
-      </w:r>
-      <w:proofErr w:type="gramEnd"/>
-      <w:r>
-        <w:t xml:space="preserve"> mas a chance de chegar no mínimo global é maior</w:t>
+        <w:t>Se o valor for Baixo: Será mais lento mas a chance de chegar no mínimo global é maior</w:t>
       </w:r>
     </w:p>
     <w:p>
@@ -1232,7 +1063,6 @@
     <w:p/>
     <w:p/>
     <w:p>
-      <w:bookmarkStart w:id="0" w:name="_GoBack"/>
       <w:r>
         <w:rPr>
           <w:noProof/>
@@ -1273,7 +1103,258 @@
           </wp:inline>
         </w:drawing>
       </w:r>
+    </w:p>
+    <w:p/>
+    <w:p>
+      <w:pPr>
+        <w:pStyle w:val="Ttulo1"/>
+      </w:pPr>
+      <w:r>
+        <w:t>Bias</w:t>
+      </w:r>
+      <w:r>
+        <w:t xml:space="preserve"> / Viés</w:t>
+      </w:r>
+    </w:p>
+    <w:p>
+      <w:pPr>
+        <w:jc w:val="both"/>
+      </w:pPr>
+      <w:r>
+        <w:t xml:space="preserve">Temos nossa rede neural multicamada, composta pela camada de entrada, oculta e saída, a idéia do </w:t>
+      </w:r>
+      <w:r>
+        <w:rPr>
+          <w:i/>
+          <w:iCs/>
+        </w:rPr>
+        <w:t>Bias</w:t>
+      </w:r>
+      <w:r>
+        <w:t xml:space="preserve"> adiciona 1 atributo/valor em cada uma das camadas (Com pesos respectivos também) e a</w:t>
+      </w:r>
+      <w:r>
+        <w:rPr>
+          <w:i/>
+          <w:iCs/>
+        </w:rPr>
+        <w:t xml:space="preserve"> Bias</w:t>
+      </w:r>
+      <w:r>
+        <w:t xml:space="preserve"> na camada de saída.</w:t>
+      </w:r>
+    </w:p>
+    <w:p>
+      <w:pPr>
+        <w:jc w:val="center"/>
+      </w:pPr>
+      <w:r>
+        <w:rPr>
+          <w:noProof/>
+        </w:rPr>
+        <w:drawing>
+          <wp:inline distT="0" distB="0" distL="0" distR="0" wp14:anchorId="59B5C7C7" wp14:editId="7E8E6794">
+            <wp:extent cx="4010025" cy="3279601"/>
+            <wp:effectExtent l="0" t="0" r="0" b="0"/>
+            <wp:docPr id="8" name="Imagem 8"/>
+            <wp:cNvGraphicFramePr>
+              <a:graphicFrameLocks xmlns:a="http://schemas.openxmlformats.org/drawingml/2006/main" noChangeAspect="1"/>
+            </wp:cNvGraphicFramePr>
+            <a:graphic xmlns:a="http://schemas.openxmlformats.org/drawingml/2006/main">
+              <a:graphicData uri="http://schemas.openxmlformats.org/drawingml/2006/picture">
+                <pic:pic xmlns:pic="http://schemas.openxmlformats.org/drawingml/2006/picture">
+                  <pic:nvPicPr>
+                    <pic:cNvPr id="1" name=""/>
+                    <pic:cNvPicPr/>
+                  </pic:nvPicPr>
+                  <pic:blipFill>
+                    <a:blip r:embed="rId12"/>
+                    <a:stretch>
+                      <a:fillRect/>
+                    </a:stretch>
+                  </pic:blipFill>
+                  <pic:spPr>
+                    <a:xfrm>
+                      <a:off x="0" y="0"/>
+                      <a:ext cx="4012736" cy="3281818"/>
+                    </a:xfrm>
+                    <a:prstGeom prst="rect">
+                      <a:avLst/>
+                    </a:prstGeom>
+                  </pic:spPr>
+                </pic:pic>
+              </a:graphicData>
+            </a:graphic>
+          </wp:inline>
+        </w:drawing>
+      </w:r>
+    </w:p>
+    <w:p>
+      <w:pPr>
+        <w:jc w:val="center"/>
+      </w:pPr>
+    </w:p>
+    <w:p>
+      <w:pPr>
+        <w:jc w:val="center"/>
+      </w:pPr>
+    </w:p>
+    <w:p>
+      <w:pPr>
+        <w:pStyle w:val="Ttulo1"/>
+        <w:rPr>
+          <w:lang w:val="en-US"/>
+        </w:rPr>
+      </w:pPr>
+      <w:r>
+        <w:rPr>
+          <w:lang w:val="en-US"/>
+        </w:rPr>
+        <w:lastRenderedPageBreak/>
+        <w:t>Erro Mean Square Error (MSE)</w:t>
+      </w:r>
+      <w:r>
+        <w:rPr>
+          <w:lang w:val="en-US"/>
+        </w:rPr>
+        <w:t xml:space="preserve"> e Root Mean Square Error (RMSE)</w:t>
+      </w:r>
+    </w:p>
+    <w:p>
+      <w:pPr>
+        <w:rPr>
+          <w:lang w:val="en-US"/>
+        </w:rPr>
+      </w:pPr>
+    </w:p>
+    <w:p>
+      <w:pPr>
+        <w:pStyle w:val="Ttulo1"/>
+        <w:rPr>
+          <w:lang w:val="en-US"/>
+        </w:rPr>
+      </w:pPr>
+      <w:r>
+        <w:rPr>
+          <w:lang w:val="en-US"/>
+        </w:rPr>
+        <w:t>Deep Learning</w:t>
+      </w:r>
+    </w:p>
+    <w:p>
+      <w:pPr>
+        <w:pStyle w:val="PargrafodaLista"/>
+        <w:numPr>
+          <w:ilvl w:val="0"/>
+          <w:numId w:val="4"/>
+        </w:numPr>
+        <w:jc w:val="both"/>
+      </w:pPr>
+      <w:r>
+        <w:t>Em 2006 foi criado algoritmos para t</w:t>
+      </w:r>
+      <w:r>
+        <w:t>reinamento de redes neurais.</w:t>
+      </w:r>
+    </w:p>
+    <w:p>
+      <w:pPr>
+        <w:pStyle w:val="PargrafodaLista"/>
+        <w:numPr>
+          <w:ilvl w:val="0"/>
+          <w:numId w:val="4"/>
+        </w:numPr>
+        <w:jc w:val="both"/>
+      </w:pPr>
+      <w:r>
+        <w:t>É chamado de Deep Learning quando um algoritmo possui 2 ou mais camadas ocultas</w:t>
+      </w:r>
+      <w:r>
+        <w:t>, se tornando uma rede Neural profunda</w:t>
+      </w:r>
+      <w:r>
+        <w:t xml:space="preserve"> segundo vários pesquisadores.</w:t>
+      </w:r>
+    </w:p>
+    <w:p>
+      <w:pPr>
+        <w:pStyle w:val="PargrafodaLista"/>
+        <w:numPr>
+          <w:ilvl w:val="0"/>
+          <w:numId w:val="4"/>
+        </w:numPr>
+        <w:jc w:val="both"/>
+      </w:pPr>
+      <w:r>
+        <w:t>Para seu desenvolvimento são utilizados outras técnicas (diferentes das citadas anteriormente nas anotações).</w:t>
+      </w:r>
+    </w:p>
+    <w:p>
+      <w:pPr>
+        <w:pStyle w:val="PargrafodaLista"/>
+        <w:numPr>
+          <w:ilvl w:val="0"/>
+          <w:numId w:val="4"/>
+        </w:numPr>
+        <w:jc w:val="both"/>
+      </w:pPr>
+      <w:r>
+        <w:t xml:space="preserve">Em redes neurais </w:t>
+      </w:r>
+      <w:r>
+        <w:t>profundas</w:t>
+      </w:r>
+      <w:r>
+        <w:t xml:space="preserve">, há o problema do </w:t>
+      </w:r>
+      <w:r>
+        <w:rPr>
+          <w:b/>
+          <w:bCs/>
+          <w:i/>
+          <w:iCs/>
+        </w:rPr>
+        <w:t>vanishing gradient problem</w:t>
+      </w:r>
+      <w:r>
+        <w:t>,</w:t>
+      </w:r>
+      <w:r>
+        <w:t xml:space="preserve"> onde o gradiente fica muito pequeno e as mudanças nos pesos ficam pequenas.</w:t>
+      </w:r>
+    </w:p>
+    <w:p>
+      <w:pPr>
+        <w:pStyle w:val="PargrafodaLista"/>
+        <w:numPr>
+          <w:ilvl w:val="0"/>
+          <w:numId w:val="4"/>
+        </w:numPr>
+        <w:jc w:val="both"/>
+      </w:pPr>
+      <w:r>
+        <w:t>É utilizado outras funções de ativação</w:t>
+      </w:r>
+    </w:p>
+    <w:p>
+      <w:pPr>
+        <w:pStyle w:val="PargrafodaLista"/>
+        <w:numPr>
+          <w:ilvl w:val="0"/>
+          <w:numId w:val="4"/>
+        </w:numPr>
+        <w:jc w:val="both"/>
+      </w:pPr>
+      <w:r>
+        <w:t>Através do Deep Learning pode seguir: Redes neurais convolucionais, recorrentes, Keras, Theano, TensorFlow e conceito de desenvolvimento em GPU.</w:t>
+      </w:r>
+      <w:bookmarkStart w:id="0" w:name="_GoBack"/>
       <w:bookmarkEnd w:id="0"/>
+    </w:p>
+    <w:p>
+      <w:pPr>
+        <w:jc w:val="both"/>
+      </w:pPr>
     </w:p>
     <w:sectPr>
       <w:pgSz w:w="11906" w:h="16838"/>
@@ -1288,6 +1369,119 @@
 <file path=word/numbering.xml><?xml version="1.0" encoding="utf-8"?>
 <w:numbering xmlns:wpc="http://schemas.microsoft.com/office/word/2010/wordprocessingCanvas" xmlns:cx="http://schemas.microsoft.com/office/drawing/2014/chartex" xmlns:cx1="http://schemas.microsoft.com/office/drawing/2015/9/8/chartex" xmlns:cx2="http://schemas.microsoft.com/office/drawing/2015/10/21/chartex" xmlns:cx3="http://schemas.microsoft.com/office/drawing/2016/5/9/chartex" xmlns:cx4="http://schemas.microsoft.com/office/drawing/2016/5/10/chartex" xmlns:cx5="http://schemas.microsoft.com/office/drawing/2016/5/11/chartex" xmlns:cx6="http://schemas.microsoft.com/office/drawing/2016/5/12/chartex" xmlns:cx7="http://schemas.microsoft.com/office/drawing/2016/5/13/chartex" xmlns:cx8="http://schemas.microsoft.com/office/drawing/2016/5/14/chartex" xmlns:mc="http://schemas.openxmlformats.org/markup-compatibility/2006" xmlns:aink="http://schemas.microsoft.com/office/drawing/2016/ink" xmlns:am3d="http://schemas.microsoft.com/office/drawing/2017/model3d" xmlns:o="urn:schemas-microsoft-com:office:office" xmlns:r="http://schemas.openxmlformats.org/officeDocument/2006/relationships" xmlns:m="http://schemas.openxmlformats.org/officeDocument/2006/math" xmlns:v="urn:schemas-microsoft-com:vml" xmlns:wp14="http://schemas.microsoft.com/office/word/2010/wordprocessingDrawing" xmlns:wp="http://schemas.openxmlformats.org/drawingml/2006/wordprocessingDrawing" xmlns:w10="urn:schemas-microsoft-com:office:word" xmlns:w="http://schemas.openxmlformats.org/wordprocessingml/2006/main" xmlns:w14="http://schemas.microsoft.com/office/word/2010/wordml" xmlns:w15="http://schemas.microsoft.com/office/word/2012/wordml" xmlns:w16cid="http://schemas.microsoft.com/office/word/2016/wordml/cid" xmlns:w16se="http://schemas.microsoft.com/office/word/2015/wordml/symex" xmlns:wpg="http://schemas.microsoft.com/office/word/2010/wordprocessingGroup" xmlns:wpi="http://schemas.microsoft.com/office/word/2010/wordprocessingInk" xmlns:wne="http://schemas.microsoft.com/office/word/2006/wordml" xmlns:wps="http://schemas.microsoft.com/office/word/2010/wordprocessingShape" mc:Ignorable="w14 w15 w16se w16cid wp14">
   <w:abstractNum w:abstractNumId="0" w15:restartNumberingAfterBreak="0">
+    <w:nsid w:val="1A8B077A"/>
+    <w:multiLevelType w:val="hybridMultilevel"/>
+    <w:tmpl w:val="1AB4CC06"/>
+    <w:lvl w:ilvl="0" w:tplc="04160001">
+      <w:start w:val="1"/>
+      <w:numFmt w:val="bullet"/>
+      <w:lvlText w:val=""/>
+      <w:lvlJc w:val="left"/>
+      <w:pPr>
+        <w:ind w:left="720" w:hanging="360"/>
+      </w:pPr>
+      <w:rPr>
+        <w:rFonts w:ascii="Symbol" w:hAnsi="Symbol" w:hint="default"/>
+      </w:rPr>
+    </w:lvl>
+    <w:lvl w:ilvl="1" w:tplc="04160003" w:tentative="1">
+      <w:start w:val="1"/>
+      <w:numFmt w:val="bullet"/>
+      <w:lvlText w:val="o"/>
+      <w:lvlJc w:val="left"/>
+      <w:pPr>
+        <w:ind w:left="1440" w:hanging="360"/>
+      </w:pPr>
+      <w:rPr>
+        <w:rFonts w:ascii="Courier New" w:hAnsi="Courier New" w:cs="Courier New" w:hint="default"/>
+      </w:rPr>
+    </w:lvl>
+    <w:lvl w:ilvl="2" w:tplc="04160005" w:tentative="1">
+      <w:start w:val="1"/>
+      <w:numFmt w:val="bullet"/>
+      <w:lvlText w:val=""/>
+      <w:lvlJc w:val="left"/>
+      <w:pPr>
+        <w:ind w:left="2160" w:hanging="360"/>
+      </w:pPr>
+      <w:rPr>
+        <w:rFonts w:ascii="Wingdings" w:hAnsi="Wingdings" w:hint="default"/>
+      </w:rPr>
+    </w:lvl>
+    <w:lvl w:ilvl="3" w:tplc="04160001" w:tentative="1">
+      <w:start w:val="1"/>
+      <w:numFmt w:val="bullet"/>
+      <w:lvlText w:val=""/>
+      <w:lvlJc w:val="left"/>
+      <w:pPr>
+        <w:ind w:left="2880" w:hanging="360"/>
+      </w:pPr>
+      <w:rPr>
+        <w:rFonts w:ascii="Symbol" w:hAnsi="Symbol" w:hint="default"/>
+      </w:rPr>
+    </w:lvl>
+    <w:lvl w:ilvl="4" w:tplc="04160003" w:tentative="1">
+      <w:start w:val="1"/>
+      <w:numFmt w:val="bullet"/>
+      <w:lvlText w:val="o"/>
+      <w:lvlJc w:val="left"/>
+      <w:pPr>
+        <w:ind w:left="3600" w:hanging="360"/>
+      </w:pPr>
+      <w:rPr>
+        <w:rFonts w:ascii="Courier New" w:hAnsi="Courier New" w:cs="Courier New" w:hint="default"/>
+      </w:rPr>
+    </w:lvl>
+    <w:lvl w:ilvl="5" w:tplc="04160005" w:tentative="1">
+      <w:start w:val="1"/>
+      <w:numFmt w:val="bullet"/>
+      <w:lvlText w:val=""/>
+      <w:lvlJc w:val="left"/>
+      <w:pPr>
+        <w:ind w:left="4320" w:hanging="360"/>
+      </w:pPr>
+      <w:rPr>
+        <w:rFonts w:ascii="Wingdings" w:hAnsi="Wingdings" w:hint="default"/>
+      </w:rPr>
+    </w:lvl>
+    <w:lvl w:ilvl="6" w:tplc="04160001" w:tentative="1">
+      <w:start w:val="1"/>
+      <w:numFmt w:val="bullet"/>
+      <w:lvlText w:val=""/>
+      <w:lvlJc w:val="left"/>
+      <w:pPr>
+        <w:ind w:left="5040" w:hanging="360"/>
+      </w:pPr>
+      <w:rPr>
+        <w:rFonts w:ascii="Symbol" w:hAnsi="Symbol" w:hint="default"/>
+      </w:rPr>
+    </w:lvl>
+    <w:lvl w:ilvl="7" w:tplc="04160003" w:tentative="1">
+      <w:start w:val="1"/>
+      <w:numFmt w:val="bullet"/>
+      <w:lvlText w:val="o"/>
+      <w:lvlJc w:val="left"/>
+      <w:pPr>
+        <w:ind w:left="5760" w:hanging="360"/>
+      </w:pPr>
+      <w:rPr>
+        <w:rFonts w:ascii="Courier New" w:hAnsi="Courier New" w:cs="Courier New" w:hint="default"/>
+      </w:rPr>
+    </w:lvl>
+    <w:lvl w:ilvl="8" w:tplc="04160005" w:tentative="1">
+      <w:start w:val="1"/>
+      <w:numFmt w:val="bullet"/>
+      <w:lvlText w:val=""/>
+      <w:lvlJc w:val="left"/>
+      <w:pPr>
+        <w:ind w:left="6480" w:hanging="360"/>
+      </w:pPr>
+      <w:rPr>
+        <w:rFonts w:ascii="Wingdings" w:hAnsi="Wingdings" w:hint="default"/>
+      </w:rPr>
+    </w:lvl>
+  </w:abstractNum>
+  <w:abstractNum w:abstractNumId="1" w15:restartNumberingAfterBreak="0">
     <w:nsid w:val="2FD708D3"/>
     <w:multiLevelType w:val="hybridMultilevel"/>
     <w:tmpl w:val="60B20F22"/>
@@ -1400,7 +1594,7 @@
       </w:rPr>
     </w:lvl>
   </w:abstractNum>
-  <w:abstractNum w:abstractNumId="1" w15:restartNumberingAfterBreak="0">
+  <w:abstractNum w:abstractNumId="2" w15:restartNumberingAfterBreak="0">
     <w:nsid w:val="4D307DE4"/>
     <w:multiLevelType w:val="hybridMultilevel"/>
     <w:tmpl w:val="B29EFB62"/>
@@ -1513,7 +1707,7 @@
       </w:rPr>
     </w:lvl>
   </w:abstractNum>
-  <w:abstractNum w:abstractNumId="2" w15:restartNumberingAfterBreak="0">
+  <w:abstractNum w:abstractNumId="3" w15:restartNumberingAfterBreak="0">
     <w:nsid w:val="51236747"/>
     <w:multiLevelType w:val="hybridMultilevel"/>
     <w:tmpl w:val="BEC6511E"/>
@@ -1627,13 +1821,16 @@
     </w:lvl>
   </w:abstractNum>
   <w:num w:numId="1">
+    <w:abstractNumId w:val="3"/>
+  </w:num>
+  <w:num w:numId="2">
+    <w:abstractNumId w:val="1"/>
+  </w:num>
+  <w:num w:numId="3">
     <w:abstractNumId w:val="2"/>
   </w:num>
-  <w:num w:numId="2">
+  <w:num w:numId="4">
     <w:abstractNumId w:val="0"/>
-  </w:num>
-  <w:num w:numId="3">
-    <w:abstractNumId w:val="1"/>
   </w:num>
 </w:numbering>
 </file>

</xml_diff>